<commit_message>
Refactor recursive Fibonacci function to handle base cases for n = 0 and n = 1; update documentation and analysis for performance comparison of iterative and recursive methods.
</commit_message>
<xml_diff>
--- a/Practical Files/Docs/DAA-Practical_1.docx
+++ b/Practical Files/Docs/DAA-Practical_1.docx
@@ -77,15 +77,7 @@
           <w:sz w:val="24"/>
           <w:szCs w:val="24"/>
         </w:rPr>
-        <w:t xml:space="preserve">Implement a function for each of following problems and count the number of steps executed/Time taken by each function on various inputs and write complexity of each function. Also </w:t>
-      </w:r>
-      <w:r>
-        <w:rPr>
-          <w:rFonts w:ascii="Times New Roman" w:eastAsia="Times New Roman" w:hAnsi="Times New Roman" w:cs="Times New Roman"/>
-          <w:sz w:val="24"/>
-          <w:szCs w:val="24"/>
-        </w:rPr>
-        <w:t>draw a comparative chart. In each of the following function N will be passed by user.</w:t>
+        <w:t>Implement a function for each of following problems and count the number of steps executed/Time taken by each function on various inputs and write complexity of each function. Also draw a comparative chart. In each of the following function N will be passed by user.</w:t>
       </w:r>
     </w:p>
     <w:p>
@@ -1280,7 +1272,27 @@
           <w:sz w:val="24"/>
           <w:szCs w:val="24"/>
         </w:rPr>
-        <w:t>int main() {</w:t>
+        <w:t xml:space="preserve">int </w:t>
+      </w:r>
+      <w:proofErr w:type="gramStart"/>
+      <w:r>
+        <w:rPr>
+          <w:rFonts w:ascii="Times New Roman" w:eastAsia="Times New Roman" w:hAnsi="Times New Roman" w:cs="Times New Roman"/>
+          <w:bCs/>
+          <w:sz w:val="24"/>
+          <w:szCs w:val="24"/>
+        </w:rPr>
+        <w:t>main(</w:t>
+      </w:r>
+      <w:proofErr w:type="gramEnd"/>
+      <w:r>
+        <w:rPr>
+          <w:rFonts w:ascii="Times New Roman" w:eastAsia="Times New Roman" w:hAnsi="Times New Roman" w:cs="Times New Roman"/>
+          <w:bCs/>
+          <w:sz w:val="24"/>
+          <w:szCs w:val="24"/>
+        </w:rPr>
+        <w:t>) {</w:t>
       </w:r>
     </w:p>
     <w:p>
@@ -1327,6 +1339,7 @@
         <w:t xml:space="preserve">    </w:t>
       </w:r>
       <w:proofErr w:type="spellStart"/>
+      <w:proofErr w:type="gramStart"/>
       <w:r>
         <w:rPr>
           <w:rFonts w:ascii="Times New Roman" w:eastAsia="Times New Roman" w:hAnsi="Times New Roman" w:cs="Times New Roman"/>
@@ -1344,7 +1357,17 @@
           <w:sz w:val="24"/>
           <w:szCs w:val="24"/>
         </w:rPr>
-        <w:t>("Give Me Number To Sum of Numbers from 1 to N You want Sum of: ");</w:t>
+        <w:t>(</w:t>
+      </w:r>
+      <w:proofErr w:type="gramEnd"/>
+      <w:r>
+        <w:rPr>
+          <w:rFonts w:ascii="Times New Roman" w:eastAsia="Times New Roman" w:hAnsi="Times New Roman" w:cs="Times New Roman"/>
+          <w:bCs/>
+          <w:sz w:val="24"/>
+          <w:szCs w:val="24"/>
+        </w:rPr>
+        <w:t>"Give Me Number To Sum of Numbers from 1 to N You want Sum of: ");</w:t>
       </w:r>
     </w:p>
     <w:p>
@@ -1369,6 +1392,7 @@
         <w:t xml:space="preserve">    </w:t>
       </w:r>
       <w:proofErr w:type="spellStart"/>
+      <w:proofErr w:type="gramStart"/>
       <w:r>
         <w:rPr>
           <w:rFonts w:ascii="Times New Roman" w:eastAsia="Times New Roman" w:hAnsi="Times New Roman" w:cs="Times New Roman"/>
@@ -1386,7 +1410,17 @@
           <w:sz w:val="24"/>
           <w:szCs w:val="24"/>
         </w:rPr>
-        <w:t>("%d", &amp;n);</w:t>
+        <w:t>(</w:t>
+      </w:r>
+      <w:proofErr w:type="gramEnd"/>
+      <w:r>
+        <w:rPr>
+          <w:rFonts w:ascii="Times New Roman" w:eastAsia="Times New Roman" w:hAnsi="Times New Roman" w:cs="Times New Roman"/>
+          <w:bCs/>
+          <w:sz w:val="24"/>
+          <w:szCs w:val="24"/>
+        </w:rPr>
+        <w:t>"%d", &amp;n);</w:t>
       </w:r>
     </w:p>
     <w:p>
@@ -1495,6 +1529,7 @@
         <w:t xml:space="preserve">    </w:t>
       </w:r>
       <w:proofErr w:type="spellStart"/>
+      <w:proofErr w:type="gramStart"/>
       <w:r>
         <w:rPr>
           <w:rFonts w:ascii="Times New Roman" w:eastAsia="Times New Roman" w:hAnsi="Times New Roman" w:cs="Times New Roman"/>
@@ -1512,7 +1547,17 @@
           <w:sz w:val="24"/>
           <w:szCs w:val="24"/>
         </w:rPr>
-        <w:t>("\</w:t>
+        <w:t>(</w:t>
+      </w:r>
+      <w:proofErr w:type="gramEnd"/>
+      <w:r>
+        <w:rPr>
+          <w:rFonts w:ascii="Times New Roman" w:eastAsia="Times New Roman" w:hAnsi="Times New Roman" w:cs="Times New Roman"/>
+          <w:bCs/>
+          <w:sz w:val="24"/>
+          <w:szCs w:val="24"/>
+        </w:rPr>
+        <w:t>"\</w:t>
       </w:r>
       <w:proofErr w:type="spellStart"/>
       <w:r>
@@ -1557,6 +1602,7 @@
         <w:t xml:space="preserve">    </w:t>
       </w:r>
       <w:proofErr w:type="spellStart"/>
+      <w:proofErr w:type="gramStart"/>
       <w:r>
         <w:rPr>
           <w:rFonts w:ascii="Times New Roman" w:eastAsia="Times New Roman" w:hAnsi="Times New Roman" w:cs="Times New Roman"/>
@@ -1574,7 +1620,17 @@
           <w:sz w:val="24"/>
           <w:szCs w:val="24"/>
         </w:rPr>
-        <w:t>("\</w:t>
+        <w:t>(</w:t>
+      </w:r>
+      <w:proofErr w:type="gramEnd"/>
+      <w:r>
+        <w:rPr>
+          <w:rFonts w:ascii="Times New Roman" w:eastAsia="Times New Roman" w:hAnsi="Times New Roman" w:cs="Times New Roman"/>
+          <w:bCs/>
+          <w:sz w:val="24"/>
+          <w:szCs w:val="24"/>
+        </w:rPr>
+        <w:t>"\</w:t>
       </w:r>
       <w:proofErr w:type="spellStart"/>
       <w:r>
@@ -1619,6 +1675,7 @@
         <w:t xml:space="preserve">    </w:t>
       </w:r>
       <w:proofErr w:type="spellStart"/>
+      <w:proofErr w:type="gramStart"/>
       <w:r>
         <w:rPr>
           <w:rFonts w:ascii="Times New Roman" w:eastAsia="Times New Roman" w:hAnsi="Times New Roman" w:cs="Times New Roman"/>
@@ -1636,7 +1693,17 @@
           <w:sz w:val="24"/>
           <w:szCs w:val="24"/>
         </w:rPr>
-        <w:t>("\</w:t>
+        <w:t>(</w:t>
+      </w:r>
+      <w:proofErr w:type="gramEnd"/>
+      <w:r>
+        <w:rPr>
+          <w:rFonts w:ascii="Times New Roman" w:eastAsia="Times New Roman" w:hAnsi="Times New Roman" w:cs="Times New Roman"/>
+          <w:bCs/>
+          <w:sz w:val="24"/>
+          <w:szCs w:val="24"/>
+        </w:rPr>
+        <w:t>"\</w:t>
       </w:r>
       <w:proofErr w:type="spellStart"/>
       <w:r>
@@ -1701,6 +1768,7 @@
         <w:t xml:space="preserve">    </w:t>
       </w:r>
       <w:proofErr w:type="spellStart"/>
+      <w:proofErr w:type="gramStart"/>
       <w:r>
         <w:rPr>
           <w:rFonts w:ascii="Times New Roman" w:eastAsia="Times New Roman" w:hAnsi="Times New Roman" w:cs="Times New Roman"/>
@@ -1718,7 +1786,17 @@
           <w:sz w:val="24"/>
           <w:szCs w:val="24"/>
         </w:rPr>
-        <w:t>("\</w:t>
+        <w:t>(</w:t>
+      </w:r>
+      <w:proofErr w:type="gramEnd"/>
+      <w:r>
+        <w:rPr>
+          <w:rFonts w:ascii="Times New Roman" w:eastAsia="Times New Roman" w:hAnsi="Times New Roman" w:cs="Times New Roman"/>
+          <w:bCs/>
+          <w:sz w:val="24"/>
+          <w:szCs w:val="24"/>
+        </w:rPr>
+        <w:t>"\</w:t>
       </w:r>
       <w:proofErr w:type="spellStart"/>
       <w:r>
@@ -1909,6 +1987,7 @@
         <w:t xml:space="preserve">    </w:t>
       </w:r>
       <w:proofErr w:type="spellStart"/>
+      <w:proofErr w:type="gramStart"/>
       <w:r>
         <w:rPr>
           <w:rFonts w:ascii="Times New Roman" w:eastAsia="Times New Roman" w:hAnsi="Times New Roman" w:cs="Times New Roman"/>
@@ -1926,7 +2005,17 @@
           <w:sz w:val="24"/>
           <w:szCs w:val="24"/>
         </w:rPr>
-        <w:t>("\</w:t>
+        <w:t>(</w:t>
+      </w:r>
+      <w:proofErr w:type="gramEnd"/>
+      <w:r>
+        <w:rPr>
+          <w:rFonts w:ascii="Times New Roman" w:eastAsia="Times New Roman" w:hAnsi="Times New Roman" w:cs="Times New Roman"/>
+          <w:bCs/>
+          <w:sz w:val="24"/>
+          <w:szCs w:val="24"/>
+        </w:rPr>
+        <w:t>"\</w:t>
       </w:r>
       <w:proofErr w:type="spellStart"/>
       <w:r>
@@ -1971,6 +2060,7 @@
         <w:t xml:space="preserve">    </w:t>
       </w:r>
       <w:proofErr w:type="spellStart"/>
+      <w:proofErr w:type="gramStart"/>
       <w:r>
         <w:rPr>
           <w:rFonts w:ascii="Times New Roman" w:eastAsia="Times New Roman" w:hAnsi="Times New Roman" w:cs="Times New Roman"/>
@@ -1988,7 +2078,17 @@
           <w:sz w:val="24"/>
           <w:szCs w:val="24"/>
         </w:rPr>
-        <w:t>("\</w:t>
+        <w:t>(</w:t>
+      </w:r>
+      <w:proofErr w:type="gramEnd"/>
+      <w:r>
+        <w:rPr>
+          <w:rFonts w:ascii="Times New Roman" w:eastAsia="Times New Roman" w:hAnsi="Times New Roman" w:cs="Times New Roman"/>
+          <w:bCs/>
+          <w:sz w:val="24"/>
+          <w:szCs w:val="24"/>
+        </w:rPr>
+        <w:t>"\</w:t>
       </w:r>
       <w:proofErr w:type="spellStart"/>
       <w:r>
@@ -2033,6 +2133,7 @@
         <w:t xml:space="preserve">    </w:t>
       </w:r>
       <w:proofErr w:type="spellStart"/>
+      <w:proofErr w:type="gramStart"/>
       <w:r>
         <w:rPr>
           <w:rFonts w:ascii="Times New Roman" w:eastAsia="Times New Roman" w:hAnsi="Times New Roman" w:cs="Times New Roman"/>
@@ -2050,7 +2151,17 @@
           <w:sz w:val="24"/>
           <w:szCs w:val="24"/>
         </w:rPr>
-        <w:t>("\</w:t>
+        <w:t>(</w:t>
+      </w:r>
+      <w:proofErr w:type="gramEnd"/>
+      <w:r>
+        <w:rPr>
+          <w:rFonts w:ascii="Times New Roman" w:eastAsia="Times New Roman" w:hAnsi="Times New Roman" w:cs="Times New Roman"/>
+          <w:bCs/>
+          <w:sz w:val="24"/>
+          <w:szCs w:val="24"/>
+        </w:rPr>
+        <w:t>"\</w:t>
       </w:r>
       <w:proofErr w:type="spellStart"/>
       <w:r>
@@ -2115,6 +2226,7 @@
         <w:t xml:space="preserve">    </w:t>
       </w:r>
       <w:proofErr w:type="spellStart"/>
+      <w:proofErr w:type="gramStart"/>
       <w:r>
         <w:rPr>
           <w:rFonts w:ascii="Times New Roman" w:eastAsia="Times New Roman" w:hAnsi="Times New Roman" w:cs="Times New Roman"/>
@@ -2132,7 +2244,17 @@
           <w:sz w:val="24"/>
           <w:szCs w:val="24"/>
         </w:rPr>
-        <w:t>("\</w:t>
+        <w:t>(</w:t>
+      </w:r>
+      <w:proofErr w:type="gramEnd"/>
+      <w:r>
+        <w:rPr>
+          <w:rFonts w:ascii="Times New Roman" w:eastAsia="Times New Roman" w:hAnsi="Times New Roman" w:cs="Times New Roman"/>
+          <w:bCs/>
+          <w:sz w:val="24"/>
+          <w:szCs w:val="24"/>
+        </w:rPr>
+        <w:t>"\</w:t>
       </w:r>
       <w:proofErr w:type="spellStart"/>
       <w:r>
@@ -2324,6 +2446,7 @@
         <w:t xml:space="preserve">    </w:t>
       </w:r>
       <w:proofErr w:type="spellStart"/>
+      <w:proofErr w:type="gramStart"/>
       <w:r>
         <w:rPr>
           <w:rFonts w:ascii="Times New Roman" w:eastAsia="Times New Roman" w:hAnsi="Times New Roman" w:cs="Times New Roman"/>
@@ -2341,7 +2464,17 @@
           <w:sz w:val="24"/>
           <w:szCs w:val="24"/>
         </w:rPr>
-        <w:t>("\</w:t>
+        <w:t>(</w:t>
+      </w:r>
+      <w:proofErr w:type="gramEnd"/>
+      <w:r>
+        <w:rPr>
+          <w:rFonts w:ascii="Times New Roman" w:eastAsia="Times New Roman" w:hAnsi="Times New Roman" w:cs="Times New Roman"/>
+          <w:bCs/>
+          <w:sz w:val="24"/>
+          <w:szCs w:val="24"/>
+        </w:rPr>
+        <w:t>"\</w:t>
       </w:r>
       <w:proofErr w:type="spellStart"/>
       <w:r>
@@ -2386,6 +2519,7 @@
         <w:t xml:space="preserve">    </w:t>
       </w:r>
       <w:proofErr w:type="spellStart"/>
+      <w:proofErr w:type="gramStart"/>
       <w:r>
         <w:rPr>
           <w:rFonts w:ascii="Times New Roman" w:eastAsia="Times New Roman" w:hAnsi="Times New Roman" w:cs="Times New Roman"/>
@@ -2403,7 +2537,17 @@
           <w:sz w:val="24"/>
           <w:szCs w:val="24"/>
         </w:rPr>
-        <w:t>("\</w:t>
+        <w:t>(</w:t>
+      </w:r>
+      <w:proofErr w:type="gramEnd"/>
+      <w:r>
+        <w:rPr>
+          <w:rFonts w:ascii="Times New Roman" w:eastAsia="Times New Roman" w:hAnsi="Times New Roman" w:cs="Times New Roman"/>
+          <w:bCs/>
+          <w:sz w:val="24"/>
+          <w:szCs w:val="24"/>
+        </w:rPr>
+        <w:t>"\</w:t>
       </w:r>
       <w:proofErr w:type="spellStart"/>
       <w:r>
@@ -2448,6 +2592,7 @@
         <w:t xml:space="preserve">    </w:t>
       </w:r>
       <w:proofErr w:type="spellStart"/>
+      <w:proofErr w:type="gramStart"/>
       <w:r>
         <w:rPr>
           <w:rFonts w:ascii="Times New Roman" w:eastAsia="Times New Roman" w:hAnsi="Times New Roman" w:cs="Times New Roman"/>
@@ -2465,7 +2610,17 @@
           <w:sz w:val="24"/>
           <w:szCs w:val="24"/>
         </w:rPr>
-        <w:t>("\</w:t>
+        <w:t>(</w:t>
+      </w:r>
+      <w:proofErr w:type="gramEnd"/>
+      <w:r>
+        <w:rPr>
+          <w:rFonts w:ascii="Times New Roman" w:eastAsia="Times New Roman" w:hAnsi="Times New Roman" w:cs="Times New Roman"/>
+          <w:bCs/>
+          <w:sz w:val="24"/>
+          <w:szCs w:val="24"/>
+        </w:rPr>
+        <w:t>"\</w:t>
       </w:r>
       <w:proofErr w:type="spellStart"/>
       <w:r>
@@ -2530,6 +2685,7 @@
         <w:t xml:space="preserve">    </w:t>
       </w:r>
       <w:proofErr w:type="spellStart"/>
+      <w:proofErr w:type="gramStart"/>
       <w:r>
         <w:rPr>
           <w:rFonts w:ascii="Times New Roman" w:eastAsia="Times New Roman" w:hAnsi="Times New Roman" w:cs="Times New Roman"/>
@@ -2547,7 +2703,17 @@
           <w:sz w:val="24"/>
           <w:szCs w:val="24"/>
         </w:rPr>
-        <w:t>("\</w:t>
+        <w:t>(</w:t>
+      </w:r>
+      <w:proofErr w:type="gramEnd"/>
+      <w:r>
+        <w:rPr>
+          <w:rFonts w:ascii="Times New Roman" w:eastAsia="Times New Roman" w:hAnsi="Times New Roman" w:cs="Times New Roman"/>
+          <w:bCs/>
+          <w:sz w:val="24"/>
+          <w:szCs w:val="24"/>
+        </w:rPr>
+        <w:t>"\</w:t>
       </w:r>
       <w:proofErr w:type="spellStart"/>
       <w:r>
@@ -2724,6 +2890,7 @@
       <w:r>
         <w:rPr>
           <w:rFonts w:ascii="Times New Roman" w:eastAsia="Times New Roman" w:hAnsi="Times New Roman" w:cs="Times New Roman"/>
+          <w:noProof/>
           <w:sz w:val="24"/>
           <w:szCs w:val="24"/>
         </w:rPr>
@@ -2889,25 +3056,7 @@
                 <w:sz w:val="24"/>
                 <w:szCs w:val="24"/>
               </w:rPr>
-              <w:t>Steps in equation</w:t>
-            </w:r>
-            <w:r>
-              <w:rPr>
-                <w:rFonts w:ascii="Times New Roman" w:eastAsia="Times New Roman" w:hAnsi="Times New Roman" w:cs="Times New Roman"/>
-                <w:b/>
-                <w:sz w:val="24"/>
-                <w:szCs w:val="24"/>
-              </w:rPr>
-              <w:t xml:space="preserve"> </w:t>
-            </w:r>
-            <w:r>
-              <w:rPr>
-                <w:rFonts w:ascii="Times New Roman" w:eastAsia="Times New Roman" w:hAnsi="Times New Roman" w:cs="Times New Roman"/>
-                <w:b/>
-                <w:sz w:val="24"/>
-                <w:szCs w:val="24"/>
-              </w:rPr>
-              <w:t>method</w:t>
+              <w:t>Steps in equation method</w:t>
             </w:r>
           </w:p>
         </w:tc>
@@ -3380,6 +3529,9 @@
         </w:tc>
       </w:tr>
       <w:tr>
+        <w:trPr>
+          <w:trHeight w:val="132"/>
+        </w:trPr>
         <w:tc>
           <w:tcPr>
             <w:tcW w:w="2365" w:type="dxa"/>
@@ -3522,10 +3674,10 @@
           <w:szCs w:val="24"/>
         </w:rPr>
         <w:drawing>
-          <wp:inline distT="0" distB="0" distL="0" distR="0" wp14:anchorId="02955B5A" wp14:editId="04B4C8FC">
-            <wp:extent cx="4580357" cy="2751539"/>
+          <wp:inline distT="0" distB="0" distL="0" distR="0" wp14:anchorId="2E4F6577" wp14:editId="557B8237">
+            <wp:extent cx="4577586" cy="2751539"/>
             <wp:effectExtent l="0" t="0" r="0" b="0"/>
-            <wp:docPr id="3" name="Picture 3"/>
+            <wp:docPr id="2" name="Picture 2"/>
             <wp:cNvGraphicFramePr>
               <a:graphicFrameLocks xmlns:a="http://schemas.openxmlformats.org/drawingml/2006/main" noChangeAspect="1"/>
             </wp:cNvGraphicFramePr>
@@ -3533,7 +3685,7 @@
               <a:graphicData uri="http://schemas.openxmlformats.org/drawingml/2006/picture">
                 <pic:pic xmlns:pic="http://schemas.openxmlformats.org/drawingml/2006/picture">
                   <pic:nvPicPr>
-                    <pic:cNvPr id="3" name="Picture 3"/>
+                    <pic:cNvPr id="2" name="Picture 2"/>
                     <pic:cNvPicPr/>
                   </pic:nvPicPr>
                   <pic:blipFill>
@@ -3551,7 +3703,7 @@
                   <pic:spPr>
                     <a:xfrm>
                       <a:off x="0" y="0"/>
-                      <a:ext cx="4580357" cy="2751539"/>
+                      <a:ext cx="4577586" cy="2751539"/>
                     </a:xfrm>
                     <a:prstGeom prst="rect">
                       <a:avLst/>
@@ -3619,7 +3771,25 @@
           <w:sz w:val="24"/>
           <w:szCs w:val="24"/>
         </w:rPr>
-        <w:t>The program compares iterative, recursive, and equation-based approaches to sum 1..N.</w:t>
+        <w:t xml:space="preserve">The program compares iterative, recursive, and equation-based approaches to sum </w:t>
+      </w:r>
+      <w:proofErr w:type="gramStart"/>
+      <w:r>
+        <w:rPr>
+          <w:rFonts w:ascii="Times New Roman" w:eastAsia="Times New Roman" w:hAnsi="Times New Roman" w:cs="Times New Roman"/>
+          <w:sz w:val="24"/>
+          <w:szCs w:val="24"/>
+        </w:rPr>
+        <w:t>1..</w:t>
+      </w:r>
+      <w:proofErr w:type="gramEnd"/>
+      <w:r>
+        <w:rPr>
+          <w:rFonts w:ascii="Times New Roman" w:eastAsia="Times New Roman" w:hAnsi="Times New Roman" w:cs="Times New Roman"/>
+          <w:sz w:val="24"/>
+          <w:szCs w:val="24"/>
+        </w:rPr>
+        <w:t>N.</w:t>
       </w:r>
     </w:p>
     <w:p>
@@ -3643,7 +3813,25 @@
           <w:sz w:val="24"/>
           <w:szCs w:val="24"/>
         </w:rPr>
-        <w:t>The equation method finishes in O(1) time with only one counted step, while the loop and recursion grow with N.</w:t>
+        <w:t xml:space="preserve">The equation method finishes in </w:t>
+      </w:r>
+      <w:proofErr w:type="gramStart"/>
+      <w:r>
+        <w:rPr>
+          <w:rFonts w:ascii="Times New Roman" w:eastAsia="Times New Roman" w:hAnsi="Times New Roman" w:cs="Times New Roman"/>
+          <w:sz w:val="24"/>
+          <w:szCs w:val="24"/>
+        </w:rPr>
+        <w:t>O(</w:t>
+      </w:r>
+      <w:proofErr w:type="gramEnd"/>
+      <w:r>
+        <w:rPr>
+          <w:rFonts w:ascii="Times New Roman" w:eastAsia="Times New Roman" w:hAnsi="Times New Roman" w:cs="Times New Roman"/>
+          <w:sz w:val="24"/>
+          <w:szCs w:val="24"/>
+        </w:rPr>
+        <w:t>1) time with only one counted step, while the loop and recursion grow with N.</w:t>
       </w:r>
     </w:p>
     <w:p>
@@ -3823,6 +4011,7 @@
     <w:pPr>
       <w:pStyle w:val="Footer"/>
     </w:pPr>
+    <w:proofErr w:type="gramStart"/>
     <w:r>
       <w:t>24012011142</w:t>
     </w:r>
@@ -3832,6 +4021,7 @@
     <w:r>
       <w:t>:</w:t>
     </w:r>
+    <w:proofErr w:type="gramEnd"/>
     <w:r>
       <w:t xml:space="preserve"> </w:t>
     </w:r>

</xml_diff>